<commit_message>
Updated lecture notes and GIS for Decision Support reading notes
</commit_message>
<xml_diff>
--- a/Notes/SOC5650_Notes_Lecture_2018v00.docx
+++ b/Notes/SOC5650_Notes_Lecture_2018v00.docx
@@ -2561,16 +2561,89 @@
       <w:pPr>
         <w:spacing w:after="0" w:line="240" w:lineRule="auto"/>
       </w:pPr>
+    </w:p>
+    <w:p>
+      <w:pPr>
+        <w:spacing w:after="0" w:line="240" w:lineRule="auto"/>
+        <w:sectPr>
+          <w:headerReference w:type="default" r:id="rId20"/>
+          <w:pgSz w:w="12240" w:h="15840"/>
+          <w:pgMar w:top="1440" w:right="1440" w:bottom="1440" w:left="1440" w:header="720" w:footer="720" w:gutter="0"/>
+          <w:pgNumType w:start="1"/>
+          <w:cols w:space="720"/>
+          <w:docGrid w:linePitch="360"/>
+        </w:sectPr>
+      </w:pPr>
+    </w:p>
+    <w:p>
+      <w:pPr>
+        <w:spacing w:after="0" w:line="240" w:lineRule="auto"/>
+        <w:rPr>
+          <w:b/>
+        </w:rPr>
+      </w:pPr>
+      <w:r>
+        <w:rPr>
+          <w:b/>
+        </w:rPr>
+        <w:lastRenderedPageBreak/>
+        <w:t>Summary Notes</w:t>
+      </w:r>
+    </w:p>
+    <w:p>
+      <w:pPr>
+        <w:pStyle w:val="ListParagraph"/>
+        <w:numPr>
+          <w:ilvl w:val="0"/>
+          <w:numId w:val="20"/>
+        </w:numPr>
+        <w:spacing w:after="0" w:line="240" w:lineRule="auto"/>
+      </w:pPr>
+      <w:proofErr w:type="gramStart"/>
+      <w:r>
+        <w:t>Do NOT store annotation</w:t>
+      </w:r>
+      <w:proofErr w:type="gramEnd"/>
+      <w:r>
+        <w:t xml:space="preserve"> in ArcMap map; store them in an ArcMap geodatabase.</w:t>
+      </w:r>
+    </w:p>
+    <w:p>
+      <w:pPr>
+        <w:pStyle w:val="ListParagraph"/>
+        <w:numPr>
+          <w:ilvl w:val="0"/>
+          <w:numId w:val="20"/>
+        </w:numPr>
+        <w:spacing w:after="0" w:line="240" w:lineRule="auto"/>
+      </w:pPr>
+      <w:r>
+        <w:t>Dissolve only goes up on spatial order.</w:t>
+      </w:r>
+    </w:p>
+    <w:p>
+      <w:pPr>
+        <w:pStyle w:val="ListParagraph"/>
+        <w:numPr>
+          <w:ilvl w:val="1"/>
+          <w:numId w:val="20"/>
+        </w:numPr>
+        <w:spacing w:after="0" w:line="240" w:lineRule="auto"/>
+      </w:pPr>
+      <w:r>
+        <w:t>Used primarily when you care about the geometry and not the data.</w:t>
+      </w:r>
+    </w:p>
+    <w:p>
+      <w:pPr>
+        <w:spacing w:after="0" w:line="240" w:lineRule="auto"/>
+      </w:pPr>
       <w:bookmarkStart w:id="0" w:name="_GoBack"/>
       <w:bookmarkEnd w:id="0"/>
     </w:p>
-    <w:p>
-      <w:pPr>
-        <w:spacing w:after="0" w:line="240" w:lineRule="auto"/>
-      </w:pPr>
-    </w:p>
     <w:sectPr>
-      <w:headerReference w:type="default" r:id="rId20"/>
+      <w:headerReference w:type="default" r:id="rId21"/>
+      <w:footerReference w:type="default" r:id="rId22"/>
       <w:pgSz w:w="12240" w:h="15840"/>
       <w:pgMar w:top="1440" w:right="1440" w:bottom="1440" w:left="1440" w:header="720" w:footer="720" w:gutter="0"/>
       <w:pgNumType w:start="1"/>
@@ -2638,7 +2711,7 @@
       <w:rPr>
         <w:b/>
       </w:rPr>
-      <w:t>8</w:t>
+      <w:t>11</w:t>
     </w:r>
     <w:r>
       <w:rPr>
@@ -2651,6 +2724,118 @@
     </w:r>
     <w:r>
       <w:t xml:space="preserve">Page </w:t>
+    </w:r>
+    <w:r>
+      <w:rPr>
+        <w:b/>
+      </w:rPr>
+      <w:fldChar w:fldCharType="begin"/>
+    </w:r>
+    <w:r>
+      <w:rPr>
+        <w:b/>
+      </w:rPr>
+      <w:instrText xml:space="preserve"> PAGE  \* Arabic  \* MERGEFORMAT </w:instrText>
+    </w:r>
+    <w:r>
+      <w:rPr>
+        <w:b/>
+      </w:rPr>
+      <w:fldChar w:fldCharType="separate"/>
+    </w:r>
+    <w:r>
+      <w:rPr>
+        <w:b/>
+        <w:noProof/>
+      </w:rPr>
+      <w:t>1</w:t>
+    </w:r>
+    <w:r>
+      <w:rPr>
+        <w:b/>
+      </w:rPr>
+      <w:fldChar w:fldCharType="end"/>
+    </w:r>
+    <w:r>
+      <w:t xml:space="preserve"> of </w:t>
+    </w:r>
+    <w:r>
+      <w:rPr>
+        <w:b/>
+      </w:rPr>
+      <w:fldChar w:fldCharType="begin"/>
+    </w:r>
+    <w:r>
+      <w:rPr>
+        <w:b/>
+      </w:rPr>
+      <w:instrText xml:space="preserve"> SECTIONPAGES   \* MERGEFORMAT </w:instrText>
+    </w:r>
+    <w:r>
+      <w:rPr>
+        <w:b/>
+      </w:rPr>
+      <w:fldChar w:fldCharType="separate"/>
+    </w:r>
+    <w:r>
+      <w:rPr>
+        <w:b/>
+        <w:noProof/>
+      </w:rPr>
+      <w:t>1</w:t>
+    </w:r>
+    <w:r>
+      <w:rPr>
+        <w:b/>
+      </w:rPr>
+      <w:fldChar w:fldCharType="end"/>
+    </w:r>
+  </w:p>
+</w:ftr>
+</file>
+
+<file path=word/footer2.xml><?xml version="1.0" encoding="utf-8"?>
+<w:ftr xmlns:wpc="http://schemas.microsoft.com/office/word/2010/wordprocessingCanvas" xmlns:mc="http://schemas.openxmlformats.org/markup-compatibility/2006" xmlns:o="urn:schemas-microsoft-com:office:office" xmlns:r="http://schemas.openxmlformats.org/officeDocument/2006/relationships" xmlns:m="http://schemas.openxmlformats.org/officeDocument/2006/math" xmlns:v="urn:schemas-microsoft-com:vml" xmlns:wp14="http://schemas.microsoft.com/office/word/2010/wordprocessingDrawing" xmlns:wp="http://schemas.openxmlformats.org/drawingml/2006/wordprocessingDrawing" xmlns:w10="urn:schemas-microsoft-com:office:word" xmlns:w="http://schemas.openxmlformats.org/wordprocessingml/2006/main" xmlns:w14="http://schemas.microsoft.com/office/word/2010/wordml" xmlns:wpg="http://schemas.microsoft.com/office/word/2010/wordprocessingGroup" xmlns:wpi="http://schemas.microsoft.com/office/word/2010/wordprocessingInk" xmlns:wne="http://schemas.microsoft.com/office/word/2006/wordml" xmlns:wps="http://schemas.microsoft.com/office/word/2010/wordprocessingShape" mc:Ignorable="w14 wp14">
+  <w:p>
+    <w:pPr>
+      <w:pStyle w:val="Footer"/>
+      <w:jc w:val="center"/>
+    </w:pPr>
+    <w:r>
+      <w:t xml:space="preserve">Document Section </w:t>
+    </w:r>
+    <w:r>
+      <w:rPr>
+        <w:b/>
+      </w:rPr>
+      <w:fldChar w:fldCharType="begin"/>
+    </w:r>
+    <w:r>
+      <w:rPr>
+        <w:b/>
+      </w:rPr>
+      <w:instrText xml:space="preserve"> SECTION   \* MERGEFORMAT </w:instrText>
+    </w:r>
+    <w:r>
+      <w:rPr>
+        <w:b/>
+      </w:rPr>
+      <w:fldChar w:fldCharType="separate"/>
+    </w:r>
+    <w:r>
+      <w:rPr>
+        <w:b/>
+      </w:rPr>
+      <w:t>12</w:t>
+    </w:r>
+    <w:r>
+      <w:rPr>
+        <w:b/>
+      </w:rPr>
+      <w:fldChar w:fldCharType="end"/>
+    </w:r>
+    <w:r>
+      <w:t xml:space="preserve"> | Page </w:t>
     </w:r>
     <w:r>
       <w:rPr>
@@ -2829,6 +3014,37 @@
     </w:pPr>
     <w:r>
       <w:t>Lecture-11, Monday, April 2, 2018</w:t>
+    </w:r>
+  </w:p>
+  <w:p>
+    <w:pPr>
+      <w:pStyle w:val="Header"/>
+    </w:pPr>
+  </w:p>
+</w:hdr>
+</file>
+
+<file path=word/header12.xml><?xml version="1.0" encoding="utf-8"?>
+<w:hdr xmlns:wpc="http://schemas.microsoft.com/office/word/2010/wordprocessingCanvas" xmlns:mc="http://schemas.openxmlformats.org/markup-compatibility/2006" xmlns:o="urn:schemas-microsoft-com:office:office" xmlns:r="http://schemas.openxmlformats.org/officeDocument/2006/relationships" xmlns:m="http://schemas.openxmlformats.org/officeDocument/2006/math" xmlns:v="urn:schemas-microsoft-com:vml" xmlns:wp14="http://schemas.microsoft.com/office/word/2010/wordprocessingDrawing" xmlns:wp="http://schemas.openxmlformats.org/drawingml/2006/wordprocessingDrawing" xmlns:w10="urn:schemas-microsoft-com:office:word" xmlns:w="http://schemas.openxmlformats.org/wordprocessingml/2006/main" xmlns:w14="http://schemas.microsoft.com/office/word/2010/wordml" xmlns:wpg="http://schemas.microsoft.com/office/word/2010/wordprocessingGroup" xmlns:wpi="http://schemas.microsoft.com/office/word/2010/wordprocessingInk" xmlns:wne="http://schemas.microsoft.com/office/word/2006/wordml" xmlns:wps="http://schemas.microsoft.com/office/word/2010/wordprocessingShape" mc:Ignorable="w14 wp14">
+  <w:p>
+    <w:pPr>
+      <w:pStyle w:val="Header"/>
+    </w:pPr>
+    <w:r>
+      <w:t xml:space="preserve">SOC 5650 Intro to </w:t>
+    </w:r>
+    <w:proofErr w:type="spellStart"/>
+    <w:r>
+      <w:t>GISc</w:t>
+    </w:r>
+    <w:proofErr w:type="spellEnd"/>
+  </w:p>
+  <w:p>
+    <w:pPr>
+      <w:pStyle w:val="Header"/>
+    </w:pPr>
+    <w:r>
+      <w:t>Lecture-12, Monday, April 9, 2018</w:t>
     </w:r>
   </w:p>
   <w:p>

</xml_diff>

<commit_message>
Prepared Lecture 13 notes
</commit_message>
<xml_diff>
--- a/Notes/SOC5650_Notes_Lecture_2018v00.docx
+++ b/Notes/SOC5650_Notes_Lecture_2018v00.docx
@@ -523,8 +523,19 @@
     <w:p>
       <w:pPr>
         <w:spacing w:after="0" w:line="240" w:lineRule="auto"/>
+      </w:pPr>
+    </w:p>
+    <w:p>
+      <w:pPr>
+        <w:spacing w:after="0" w:line="240" w:lineRule="auto"/>
+      </w:pPr>
+    </w:p>
+    <w:p>
+      <w:pPr>
+        <w:spacing w:after="0" w:line="240" w:lineRule="auto"/>
         <w:sectPr>
           <w:headerReference w:type="default" r:id="rId10"/>
+          <w:footerReference w:type="default" r:id="rId11"/>
           <w:pgSz w:w="12240" w:h="15840"/>
           <w:pgMar w:top="1440" w:right="1440" w:bottom="1440" w:left="1440" w:header="720" w:footer="720" w:gutter="0"/>
           <w:pgNumType w:start="1"/>
@@ -786,7 +797,8 @@
       <w:pPr>
         <w:spacing w:after="0" w:line="240" w:lineRule="auto"/>
         <w:sectPr>
-          <w:headerReference w:type="default" r:id="rId11"/>
+          <w:headerReference w:type="default" r:id="rId12"/>
+          <w:footerReference w:type="default" r:id="rId13"/>
           <w:pgSz w:w="12240" w:h="15840"/>
           <w:pgMar w:top="1440" w:right="1440" w:bottom="1440" w:left="1440" w:header="720" w:footer="720" w:gutter="0"/>
           <w:pgNumType w:start="1"/>
@@ -955,7 +967,7 @@
         </w:numPr>
         <w:spacing w:after="0" w:line="240" w:lineRule="auto"/>
       </w:pPr>
-      <w:hyperlink r:id="rId12" w:history="1">
+      <w:hyperlink r:id="rId14" w:history="1">
         <w:r>
           <w:rPr>
             <w:rStyle w:val="Hyperlink"/>
@@ -1141,7 +1153,8 @@
       <w:pPr>
         <w:spacing w:after="0" w:line="240" w:lineRule="auto"/>
         <w:sectPr>
-          <w:headerReference w:type="default" r:id="rId13"/>
+          <w:headerReference w:type="default" r:id="rId15"/>
+          <w:footerReference w:type="default" r:id="rId16"/>
           <w:pgSz w:w="12240" w:h="15840"/>
           <w:pgMar w:top="1440" w:right="1440" w:bottom="1440" w:left="1440" w:header="720" w:footer="720" w:gutter="0"/>
           <w:pgNumType w:start="1"/>
@@ -1378,7 +1391,8 @@
       <w:pPr>
         <w:spacing w:after="0" w:line="240" w:lineRule="auto"/>
         <w:sectPr>
-          <w:headerReference w:type="default" r:id="rId14"/>
+          <w:headerReference w:type="default" r:id="rId17"/>
+          <w:footerReference w:type="default" r:id="rId18"/>
           <w:pgSz w:w="12240" w:h="15840"/>
           <w:pgMar w:top="1440" w:right="1440" w:bottom="1440" w:left="1440" w:header="720" w:footer="720" w:gutter="0"/>
           <w:pgNumType w:start="1"/>
@@ -1676,7 +1690,8 @@
       <w:pPr>
         <w:spacing w:after="0" w:line="240" w:lineRule="auto"/>
         <w:sectPr>
-          <w:headerReference w:type="default" r:id="rId15"/>
+          <w:headerReference w:type="default" r:id="rId19"/>
+          <w:footerReference w:type="default" r:id="rId20"/>
           <w:pgSz w:w="12240" w:h="15840"/>
           <w:pgMar w:top="1440" w:right="1440" w:bottom="1440" w:left="1440" w:header="720" w:footer="720" w:gutter="0"/>
           <w:pgNumType w:start="1"/>
@@ -2096,7 +2111,8 @@
       <w:pPr>
         <w:spacing w:after="0" w:line="240" w:lineRule="auto"/>
         <w:sectPr>
-          <w:headerReference w:type="default" r:id="rId16"/>
+          <w:headerReference w:type="default" r:id="rId21"/>
+          <w:footerReference w:type="default" r:id="rId22"/>
           <w:pgSz w:w="12240" w:h="15840"/>
           <w:pgMar w:top="1440" w:right="1440" w:bottom="1440" w:left="1440" w:header="720" w:footer="720" w:gutter="0"/>
           <w:pgNumType w:start="1"/>
@@ -2150,7 +2166,8 @@
       <w:pPr>
         <w:spacing w:after="0" w:line="240" w:lineRule="auto"/>
         <w:sectPr>
-          <w:headerReference w:type="default" r:id="rId17"/>
+          <w:headerReference w:type="default" r:id="rId23"/>
+          <w:footerReference w:type="default" r:id="rId24"/>
           <w:pgSz w:w="12240" w:h="15840"/>
           <w:pgMar w:top="1440" w:right="1440" w:bottom="1440" w:left="1440" w:header="720" w:footer="720" w:gutter="0"/>
           <w:pgNumType w:start="1"/>
@@ -2230,7 +2247,8 @@
       <w:pPr>
         <w:spacing w:after="0" w:line="240" w:lineRule="auto"/>
         <w:sectPr>
-          <w:headerReference w:type="default" r:id="rId18"/>
+          <w:headerReference w:type="default" r:id="rId25"/>
+          <w:footerReference w:type="default" r:id="rId26"/>
           <w:pgSz w:w="12240" w:h="15840"/>
           <w:pgMar w:top="1440" w:right="1440" w:bottom="1440" w:left="1440" w:header="720" w:footer="720" w:gutter="0"/>
           <w:pgNumType w:start="1"/>
@@ -2443,7 +2461,8 @@
       <w:pPr>
         <w:spacing w:after="0" w:line="240" w:lineRule="auto"/>
         <w:sectPr>
-          <w:headerReference w:type="default" r:id="rId19"/>
+          <w:headerReference w:type="default" r:id="rId27"/>
+          <w:footerReference w:type="default" r:id="rId28"/>
           <w:pgSz w:w="12240" w:h="15840"/>
           <w:pgMar w:top="1440" w:right="1440" w:bottom="1440" w:left="1440" w:header="720" w:footer="720" w:gutter="0"/>
           <w:pgNumType w:start="1"/>
@@ -2566,7 +2585,8 @@
       <w:pPr>
         <w:spacing w:after="0" w:line="240" w:lineRule="auto"/>
         <w:sectPr>
-          <w:headerReference w:type="default" r:id="rId20"/>
+          <w:headerReference w:type="default" r:id="rId29"/>
+          <w:footerReference w:type="default" r:id="rId30"/>
           <w:pgSz w:w="12240" w:h="15840"/>
           <w:pgMar w:top="1440" w:right="1440" w:bottom="1440" w:left="1440" w:header="720" w:footer="720" w:gutter="0"/>
           <w:pgNumType w:start="1"/>
@@ -2637,13 +2657,81 @@
     <w:p>
       <w:pPr>
         <w:spacing w:after="0" w:line="240" w:lineRule="auto"/>
+        <w:sectPr>
+          <w:headerReference w:type="default" r:id="rId31"/>
+          <w:footerReference w:type="default" r:id="rId32"/>
+          <w:pgSz w:w="12240" w:h="15840"/>
+          <w:pgMar w:top="1440" w:right="1440" w:bottom="1440" w:left="1440" w:header="720" w:footer="720" w:gutter="0"/>
+          <w:pgNumType w:start="1"/>
+          <w:cols w:space="720"/>
+          <w:docGrid w:linePitch="360"/>
+        </w:sectPr>
+      </w:pPr>
+    </w:p>
+    <w:p>
+      <w:pPr>
+        <w:spacing w:after="0" w:line="240" w:lineRule="auto"/>
+        <w:rPr>
+          <w:b/>
+        </w:rPr>
+      </w:pPr>
+      <w:r>
+        <w:rPr>
+          <w:b/>
+        </w:rPr>
+        <w:lastRenderedPageBreak/>
+        <w:t>Summary Notes</w:t>
+      </w:r>
+    </w:p>
+    <w:p>
+      <w:pPr>
+        <w:pStyle w:val="ListParagraph"/>
+        <w:numPr>
+          <w:ilvl w:val="0"/>
+          <w:numId w:val="21"/>
+        </w:numPr>
+        <w:spacing w:after="0" w:line="240" w:lineRule="auto"/>
+      </w:pPr>
+      <w:r>
+        <w:t>Usually you should use the ArcGIS Merge function on data that does NOT overlap.</w:t>
+      </w:r>
+    </w:p>
+    <w:p>
+      <w:pPr>
+        <w:pStyle w:val="ListParagraph"/>
+        <w:numPr>
+          <w:ilvl w:val="0"/>
+          <w:numId w:val="21"/>
+        </w:numPr>
+        <w:spacing w:after="0" w:line="240" w:lineRule="auto"/>
+      </w:pPr>
+      <w:r>
+        <w:t>The ArcGIS Clip function only modifies the geometry data.</w:t>
+      </w:r>
+    </w:p>
+    <w:p>
+      <w:pPr>
+        <w:pStyle w:val="ListParagraph"/>
+        <w:numPr>
+          <w:ilvl w:val="0"/>
+          <w:numId w:val="21"/>
+        </w:numPr>
+        <w:spacing w:after="0" w:line="240" w:lineRule="auto"/>
+      </w:pPr>
+      <w:r>
+        <w:t>The ArcGIS Intersect function modifies both the geometry and attribute data.</w:t>
+      </w:r>
+    </w:p>
+    <w:p>
+      <w:pPr>
+        <w:spacing w:after="0" w:line="240" w:lineRule="auto"/>
       </w:pPr>
       <w:bookmarkStart w:id="0" w:name="_GoBack"/>
       <w:bookmarkEnd w:id="0"/>
     </w:p>
     <w:sectPr>
-      <w:headerReference w:type="default" r:id="rId21"/>
-      <w:footerReference w:type="default" r:id="rId22"/>
+      <w:headerReference w:type="default" r:id="rId33"/>
+      <w:footerReference w:type="default" r:id="rId34"/>
       <w:pgSz w:w="12240" w:h="15840"/>
       <w:pgMar w:top="1440" w:right="1440" w:bottom="1440" w:left="1440" w:header="720" w:footer="720" w:gutter="0"/>
       <w:pgNumType w:start="1"/>
@@ -2687,7 +2775,10 @@
       <w:jc w:val="center"/>
     </w:pPr>
     <w:r>
-      <w:t xml:space="preserve">Document Section </w:t>
+      <w:t>Lecture</w:t>
+    </w:r>
+    <w:r>
+      <w:t xml:space="preserve"> </w:t>
     </w:r>
     <w:r>
       <w:rPr>
@@ -2711,6 +2802,233 @@
       <w:rPr>
         <w:b/>
       </w:rPr>
+      <w:t>1</w:t>
+    </w:r>
+    <w:r>
+      <w:rPr>
+        <w:b/>
+      </w:rPr>
+      <w:fldChar w:fldCharType="end"/>
+    </w:r>
+    <w:r>
+      <w:t xml:space="preserve"> | </w:t>
+    </w:r>
+    <w:r>
+      <w:t xml:space="preserve">Page </w:t>
+    </w:r>
+    <w:r>
+      <w:rPr>
+        <w:b/>
+      </w:rPr>
+      <w:fldChar w:fldCharType="begin"/>
+    </w:r>
+    <w:r>
+      <w:rPr>
+        <w:b/>
+      </w:rPr>
+      <w:instrText xml:space="preserve"> PAGE  \* Arabic  \* MERGEFORMAT </w:instrText>
+    </w:r>
+    <w:r>
+      <w:rPr>
+        <w:b/>
+      </w:rPr>
+      <w:fldChar w:fldCharType="separate"/>
+    </w:r>
+    <w:r>
+      <w:rPr>
+        <w:b/>
+        <w:noProof/>
+      </w:rPr>
+      <w:t>1</w:t>
+    </w:r>
+    <w:r>
+      <w:rPr>
+        <w:b/>
+      </w:rPr>
+      <w:fldChar w:fldCharType="end"/>
+    </w:r>
+    <w:r>
+      <w:t xml:space="preserve"> of </w:t>
+    </w:r>
+    <w:r>
+      <w:rPr>
+        <w:b/>
+      </w:rPr>
+      <w:fldChar w:fldCharType="begin"/>
+    </w:r>
+    <w:r>
+      <w:rPr>
+        <w:b/>
+      </w:rPr>
+      <w:instrText xml:space="preserve"> SECTIONPAGES   \* MERGEFORMAT </w:instrText>
+    </w:r>
+    <w:r>
+      <w:rPr>
+        <w:b/>
+      </w:rPr>
+      <w:fldChar w:fldCharType="separate"/>
+    </w:r>
+    <w:r>
+      <w:rPr>
+        <w:b/>
+        <w:noProof/>
+      </w:rPr>
+      <w:t>1</w:t>
+    </w:r>
+    <w:r>
+      <w:rPr>
+        <w:b/>
+      </w:rPr>
+      <w:fldChar w:fldCharType="end"/>
+    </w:r>
+  </w:p>
+</w:ftr>
+</file>
+
+<file path=word/footer10.xml><?xml version="1.0" encoding="utf-8"?>
+<w:ftr xmlns:wpc="http://schemas.microsoft.com/office/word/2010/wordprocessingCanvas" xmlns:mc="http://schemas.openxmlformats.org/markup-compatibility/2006" xmlns:o="urn:schemas-microsoft-com:office:office" xmlns:r="http://schemas.openxmlformats.org/officeDocument/2006/relationships" xmlns:m="http://schemas.openxmlformats.org/officeDocument/2006/math" xmlns:v="urn:schemas-microsoft-com:vml" xmlns:wp14="http://schemas.microsoft.com/office/word/2010/wordprocessingDrawing" xmlns:wp="http://schemas.openxmlformats.org/drawingml/2006/wordprocessingDrawing" xmlns:w10="urn:schemas-microsoft-com:office:word" xmlns:w="http://schemas.openxmlformats.org/wordprocessingml/2006/main" xmlns:w14="http://schemas.microsoft.com/office/word/2010/wordml" xmlns:wpg="http://schemas.microsoft.com/office/word/2010/wordprocessingGroup" xmlns:wpi="http://schemas.microsoft.com/office/word/2010/wordprocessingInk" xmlns:wne="http://schemas.microsoft.com/office/word/2006/wordml" xmlns:wps="http://schemas.microsoft.com/office/word/2010/wordprocessingShape" mc:Ignorable="w14 wp14">
+  <w:p>
+    <w:pPr>
+      <w:pStyle w:val="Footer"/>
+      <w:jc w:val="center"/>
+    </w:pPr>
+    <w:r>
+      <w:t xml:space="preserve">Lecture </w:t>
+    </w:r>
+    <w:r>
+      <w:rPr>
+        <w:b/>
+      </w:rPr>
+      <w:fldChar w:fldCharType="begin"/>
+    </w:r>
+    <w:r>
+      <w:rPr>
+        <w:b/>
+      </w:rPr>
+      <w:instrText xml:space="preserve"> SECTION   \* MERGEFORMAT </w:instrText>
+    </w:r>
+    <w:r>
+      <w:rPr>
+        <w:b/>
+      </w:rPr>
+      <w:fldChar w:fldCharType="separate"/>
+    </w:r>
+    <w:r>
+      <w:rPr>
+        <w:b/>
+      </w:rPr>
+      <w:t>10</w:t>
+    </w:r>
+    <w:r>
+      <w:rPr>
+        <w:b/>
+      </w:rPr>
+      <w:fldChar w:fldCharType="end"/>
+    </w:r>
+    <w:r>
+      <w:t xml:space="preserve"> | Page </w:t>
+    </w:r>
+    <w:r>
+      <w:rPr>
+        <w:b/>
+      </w:rPr>
+      <w:fldChar w:fldCharType="begin"/>
+    </w:r>
+    <w:r>
+      <w:rPr>
+        <w:b/>
+      </w:rPr>
+      <w:instrText xml:space="preserve"> PAGE  \* Arabic  \* MERGEFORMAT </w:instrText>
+    </w:r>
+    <w:r>
+      <w:rPr>
+        <w:b/>
+      </w:rPr>
+      <w:fldChar w:fldCharType="separate"/>
+    </w:r>
+    <w:r>
+      <w:rPr>
+        <w:b/>
+        <w:noProof/>
+      </w:rPr>
+      <w:t>1</w:t>
+    </w:r>
+    <w:r>
+      <w:rPr>
+        <w:b/>
+      </w:rPr>
+      <w:fldChar w:fldCharType="end"/>
+    </w:r>
+    <w:r>
+      <w:t xml:space="preserve"> of </w:t>
+    </w:r>
+    <w:r>
+      <w:rPr>
+        <w:b/>
+      </w:rPr>
+      <w:fldChar w:fldCharType="begin"/>
+    </w:r>
+    <w:r>
+      <w:rPr>
+        <w:b/>
+      </w:rPr>
+      <w:instrText xml:space="preserve"> SECTIONPAGES   \* MERGEFORMAT </w:instrText>
+    </w:r>
+    <w:r>
+      <w:rPr>
+        <w:b/>
+      </w:rPr>
+      <w:fldChar w:fldCharType="separate"/>
+    </w:r>
+    <w:r>
+      <w:rPr>
+        <w:b/>
+        <w:noProof/>
+      </w:rPr>
+      <w:t>1</w:t>
+    </w:r>
+    <w:r>
+      <w:rPr>
+        <w:b/>
+      </w:rPr>
+      <w:fldChar w:fldCharType="end"/>
+    </w:r>
+  </w:p>
+</w:ftr>
+</file>
+
+<file path=word/footer11.xml><?xml version="1.0" encoding="utf-8"?>
+<w:ftr xmlns:wpc="http://schemas.microsoft.com/office/word/2010/wordprocessingCanvas" xmlns:mc="http://schemas.openxmlformats.org/markup-compatibility/2006" xmlns:o="urn:schemas-microsoft-com:office:office" xmlns:r="http://schemas.openxmlformats.org/officeDocument/2006/relationships" xmlns:m="http://schemas.openxmlformats.org/officeDocument/2006/math" xmlns:v="urn:schemas-microsoft-com:vml" xmlns:wp14="http://schemas.microsoft.com/office/word/2010/wordprocessingDrawing" xmlns:wp="http://schemas.openxmlformats.org/drawingml/2006/wordprocessingDrawing" xmlns:w10="urn:schemas-microsoft-com:office:word" xmlns:w="http://schemas.openxmlformats.org/wordprocessingml/2006/main" xmlns:w14="http://schemas.microsoft.com/office/word/2010/wordml" xmlns:wpg="http://schemas.microsoft.com/office/word/2010/wordprocessingGroup" xmlns:wpi="http://schemas.microsoft.com/office/word/2010/wordprocessingInk" xmlns:wne="http://schemas.microsoft.com/office/word/2006/wordml" xmlns:wps="http://schemas.microsoft.com/office/word/2010/wordprocessingShape" mc:Ignorable="w14 wp14">
+  <w:p>
+    <w:pPr>
+      <w:pStyle w:val="Footer"/>
+      <w:jc w:val="center"/>
+    </w:pPr>
+    <w:r>
+      <w:t xml:space="preserve">Lecture </w:t>
+    </w:r>
+    <w:r>
+      <w:rPr>
+        <w:b/>
+      </w:rPr>
+      <w:fldChar w:fldCharType="begin"/>
+    </w:r>
+    <w:r>
+      <w:rPr>
+        <w:b/>
+      </w:rPr>
+      <w:instrText xml:space="preserve"> SECTION   \* MERGEFORMAT </w:instrText>
+    </w:r>
+    <w:r>
+      <w:rPr>
+        <w:b/>
+      </w:rPr>
+      <w:fldChar w:fldCharType="separate"/>
+    </w:r>
+    <w:r>
+      <w:rPr>
+        <w:b/>
+      </w:rPr>
       <w:t>11</w:t>
     </w:r>
     <w:r>
@@ -2720,10 +3038,234 @@
       <w:fldChar w:fldCharType="end"/>
     </w:r>
     <w:r>
-      <w:t xml:space="preserve"> | </w:t>
-    </w:r>
-    <w:r>
-      <w:t xml:space="preserve">Page </w:t>
+      <w:t xml:space="preserve"> | Page </w:t>
+    </w:r>
+    <w:r>
+      <w:rPr>
+        <w:b/>
+      </w:rPr>
+      <w:fldChar w:fldCharType="begin"/>
+    </w:r>
+    <w:r>
+      <w:rPr>
+        <w:b/>
+      </w:rPr>
+      <w:instrText xml:space="preserve"> PAGE  \* Arabic  \* MERGEFORMAT </w:instrText>
+    </w:r>
+    <w:r>
+      <w:rPr>
+        <w:b/>
+      </w:rPr>
+      <w:fldChar w:fldCharType="separate"/>
+    </w:r>
+    <w:r>
+      <w:rPr>
+        <w:b/>
+        <w:noProof/>
+      </w:rPr>
+      <w:t>1</w:t>
+    </w:r>
+    <w:r>
+      <w:rPr>
+        <w:b/>
+      </w:rPr>
+      <w:fldChar w:fldCharType="end"/>
+    </w:r>
+    <w:r>
+      <w:t xml:space="preserve"> of </w:t>
+    </w:r>
+    <w:r>
+      <w:rPr>
+        <w:b/>
+      </w:rPr>
+      <w:fldChar w:fldCharType="begin"/>
+    </w:r>
+    <w:r>
+      <w:rPr>
+        <w:b/>
+      </w:rPr>
+      <w:instrText xml:space="preserve"> SECTIONPAGES   \* MERGEFORMAT </w:instrText>
+    </w:r>
+    <w:r>
+      <w:rPr>
+        <w:b/>
+      </w:rPr>
+      <w:fldChar w:fldCharType="separate"/>
+    </w:r>
+    <w:r>
+      <w:rPr>
+        <w:b/>
+        <w:noProof/>
+      </w:rPr>
+      <w:t>1</w:t>
+    </w:r>
+    <w:r>
+      <w:rPr>
+        <w:b/>
+      </w:rPr>
+      <w:fldChar w:fldCharType="end"/>
+    </w:r>
+  </w:p>
+</w:ftr>
+</file>
+
+<file path=word/footer12.xml><?xml version="1.0" encoding="utf-8"?>
+<w:ftr xmlns:wpc="http://schemas.microsoft.com/office/word/2010/wordprocessingCanvas" xmlns:mc="http://schemas.openxmlformats.org/markup-compatibility/2006" xmlns:o="urn:schemas-microsoft-com:office:office" xmlns:r="http://schemas.openxmlformats.org/officeDocument/2006/relationships" xmlns:m="http://schemas.openxmlformats.org/officeDocument/2006/math" xmlns:v="urn:schemas-microsoft-com:vml" xmlns:wp14="http://schemas.microsoft.com/office/word/2010/wordprocessingDrawing" xmlns:wp="http://schemas.openxmlformats.org/drawingml/2006/wordprocessingDrawing" xmlns:w10="urn:schemas-microsoft-com:office:word" xmlns:w="http://schemas.openxmlformats.org/wordprocessingml/2006/main" xmlns:w14="http://schemas.microsoft.com/office/word/2010/wordml" xmlns:wpg="http://schemas.microsoft.com/office/word/2010/wordprocessingGroup" xmlns:wpi="http://schemas.microsoft.com/office/word/2010/wordprocessingInk" xmlns:wne="http://schemas.microsoft.com/office/word/2006/wordml" xmlns:wps="http://schemas.microsoft.com/office/word/2010/wordprocessingShape" mc:Ignorable="w14 wp14">
+  <w:p>
+    <w:pPr>
+      <w:pStyle w:val="Footer"/>
+      <w:jc w:val="center"/>
+    </w:pPr>
+    <w:r>
+      <w:t>Lecture</w:t>
+    </w:r>
+    <w:r>
+      <w:t xml:space="preserve"> </w:t>
+    </w:r>
+    <w:r>
+      <w:rPr>
+        <w:b/>
+      </w:rPr>
+      <w:fldChar w:fldCharType="begin"/>
+    </w:r>
+    <w:r>
+      <w:rPr>
+        <w:b/>
+      </w:rPr>
+      <w:instrText xml:space="preserve"> SECTION   \* MERGEFORMAT </w:instrText>
+    </w:r>
+    <w:r>
+      <w:rPr>
+        <w:b/>
+      </w:rPr>
+      <w:fldChar w:fldCharType="separate"/>
+    </w:r>
+    <w:r>
+      <w:rPr>
+        <w:b/>
+      </w:rPr>
+      <w:t>12</w:t>
+    </w:r>
+    <w:r>
+      <w:rPr>
+        <w:b/>
+      </w:rPr>
+      <w:fldChar w:fldCharType="end"/>
+    </w:r>
+    <w:r>
+      <w:t xml:space="preserve"> | Page </w:t>
+    </w:r>
+    <w:r>
+      <w:rPr>
+        <w:b/>
+      </w:rPr>
+      <w:fldChar w:fldCharType="begin"/>
+    </w:r>
+    <w:r>
+      <w:rPr>
+        <w:b/>
+      </w:rPr>
+      <w:instrText xml:space="preserve"> PAGE  \* Arabic  \* MERGEFORMAT </w:instrText>
+    </w:r>
+    <w:r>
+      <w:rPr>
+        <w:b/>
+      </w:rPr>
+      <w:fldChar w:fldCharType="separate"/>
+    </w:r>
+    <w:r>
+      <w:rPr>
+        <w:b/>
+        <w:noProof/>
+      </w:rPr>
+      <w:t>1</w:t>
+    </w:r>
+    <w:r>
+      <w:rPr>
+        <w:b/>
+      </w:rPr>
+      <w:fldChar w:fldCharType="end"/>
+    </w:r>
+    <w:r>
+      <w:t xml:space="preserve"> of </w:t>
+    </w:r>
+    <w:r>
+      <w:rPr>
+        <w:b/>
+      </w:rPr>
+      <w:fldChar w:fldCharType="begin"/>
+    </w:r>
+    <w:r>
+      <w:rPr>
+        <w:b/>
+      </w:rPr>
+      <w:instrText xml:space="preserve"> SECTIONPAGES   \* MERGEFORMAT </w:instrText>
+    </w:r>
+    <w:r>
+      <w:rPr>
+        <w:b/>
+      </w:rPr>
+      <w:fldChar w:fldCharType="separate"/>
+    </w:r>
+    <w:r>
+      <w:rPr>
+        <w:b/>
+        <w:noProof/>
+      </w:rPr>
+      <w:t>1</w:t>
+    </w:r>
+    <w:r>
+      <w:rPr>
+        <w:b/>
+      </w:rPr>
+      <w:fldChar w:fldCharType="end"/>
+    </w:r>
+  </w:p>
+</w:ftr>
+</file>
+
+<file path=word/footer13.xml><?xml version="1.0" encoding="utf-8"?>
+<w:ftr xmlns:wpc="http://schemas.microsoft.com/office/word/2010/wordprocessingCanvas" xmlns:mc="http://schemas.openxmlformats.org/markup-compatibility/2006" xmlns:o="urn:schemas-microsoft-com:office:office" xmlns:r="http://schemas.openxmlformats.org/officeDocument/2006/relationships" xmlns:m="http://schemas.openxmlformats.org/officeDocument/2006/math" xmlns:v="urn:schemas-microsoft-com:vml" xmlns:wp14="http://schemas.microsoft.com/office/word/2010/wordprocessingDrawing" xmlns:wp="http://schemas.openxmlformats.org/drawingml/2006/wordprocessingDrawing" xmlns:w10="urn:schemas-microsoft-com:office:word" xmlns:w="http://schemas.openxmlformats.org/wordprocessingml/2006/main" xmlns:w14="http://schemas.microsoft.com/office/word/2010/wordml" xmlns:wpg="http://schemas.microsoft.com/office/word/2010/wordprocessingGroup" xmlns:wpi="http://schemas.microsoft.com/office/word/2010/wordprocessingInk" xmlns:wne="http://schemas.microsoft.com/office/word/2006/wordml" xmlns:wps="http://schemas.microsoft.com/office/word/2010/wordprocessingShape" mc:Ignorable="w14 wp14">
+  <w:p>
+    <w:pPr>
+      <w:pStyle w:val="Footer"/>
+      <w:jc w:val="center"/>
+    </w:pPr>
+    <w:r>
+      <w:t xml:space="preserve">Lecture </w:t>
+    </w:r>
+    <w:r>
+      <w:rPr>
+        <w:b/>
+      </w:rPr>
+      <w:fldChar w:fldCharType="begin"/>
+    </w:r>
+    <w:r>
+      <w:rPr>
+        <w:b/>
+      </w:rPr>
+      <w:instrText xml:space="preserve"> SECTION   \* MERGEFORMAT </w:instrText>
+    </w:r>
+    <w:r>
+      <w:rPr>
+        <w:b/>
+      </w:rPr>
+      <w:fldChar w:fldCharType="separate"/>
+    </w:r>
+    <w:r>
+      <w:rPr>
+        <w:b/>
+      </w:rPr>
+      <w:t>13</w:t>
+    </w:r>
+    <w:r>
+      <w:rPr>
+        <w:b/>
+      </w:rPr>
+      <w:fldChar w:fldCharType="end"/>
+    </w:r>
+    <w:r>
+      <w:t xml:space="preserve"> | Page </w:t>
     </w:r>
     <w:r>
       <w:rPr>
@@ -2802,7 +3344,7 @@
       <w:jc w:val="center"/>
     </w:pPr>
     <w:r>
-      <w:t xml:space="preserve">Document Section </w:t>
+      <w:t xml:space="preserve">Lecture </w:t>
     </w:r>
     <w:r>
       <w:rPr>
@@ -2826,7 +3368,791 @@
       <w:rPr>
         <w:b/>
       </w:rPr>
-      <w:t>12</w:t>
+      <w:t>2</w:t>
+    </w:r>
+    <w:r>
+      <w:rPr>
+        <w:b/>
+      </w:rPr>
+      <w:fldChar w:fldCharType="end"/>
+    </w:r>
+    <w:r>
+      <w:t xml:space="preserve"> | Page </w:t>
+    </w:r>
+    <w:r>
+      <w:rPr>
+        <w:b/>
+      </w:rPr>
+      <w:fldChar w:fldCharType="begin"/>
+    </w:r>
+    <w:r>
+      <w:rPr>
+        <w:b/>
+      </w:rPr>
+      <w:instrText xml:space="preserve"> PAGE  \* Arabic  \* MERGEFORMAT </w:instrText>
+    </w:r>
+    <w:r>
+      <w:rPr>
+        <w:b/>
+      </w:rPr>
+      <w:fldChar w:fldCharType="separate"/>
+    </w:r>
+    <w:r>
+      <w:rPr>
+        <w:b/>
+        <w:noProof/>
+      </w:rPr>
+      <w:t>1</w:t>
+    </w:r>
+    <w:r>
+      <w:rPr>
+        <w:b/>
+      </w:rPr>
+      <w:fldChar w:fldCharType="end"/>
+    </w:r>
+    <w:r>
+      <w:t xml:space="preserve"> of </w:t>
+    </w:r>
+    <w:r>
+      <w:rPr>
+        <w:b/>
+      </w:rPr>
+      <w:fldChar w:fldCharType="begin"/>
+    </w:r>
+    <w:r>
+      <w:rPr>
+        <w:b/>
+      </w:rPr>
+      <w:instrText xml:space="preserve"> SECTIONPAGES   \* MERGEFORMAT </w:instrText>
+    </w:r>
+    <w:r>
+      <w:rPr>
+        <w:b/>
+      </w:rPr>
+      <w:fldChar w:fldCharType="separate"/>
+    </w:r>
+    <w:r>
+      <w:rPr>
+        <w:b/>
+        <w:noProof/>
+      </w:rPr>
+      <w:t>1</w:t>
+    </w:r>
+    <w:r>
+      <w:rPr>
+        <w:b/>
+      </w:rPr>
+      <w:fldChar w:fldCharType="end"/>
+    </w:r>
+  </w:p>
+</w:ftr>
+</file>
+
+<file path=word/footer3.xml><?xml version="1.0" encoding="utf-8"?>
+<w:ftr xmlns:wpc="http://schemas.microsoft.com/office/word/2010/wordprocessingCanvas" xmlns:mc="http://schemas.openxmlformats.org/markup-compatibility/2006" xmlns:o="urn:schemas-microsoft-com:office:office" xmlns:r="http://schemas.openxmlformats.org/officeDocument/2006/relationships" xmlns:m="http://schemas.openxmlformats.org/officeDocument/2006/math" xmlns:v="urn:schemas-microsoft-com:vml" xmlns:wp14="http://schemas.microsoft.com/office/word/2010/wordprocessingDrawing" xmlns:wp="http://schemas.openxmlformats.org/drawingml/2006/wordprocessingDrawing" xmlns:w10="urn:schemas-microsoft-com:office:word" xmlns:w="http://schemas.openxmlformats.org/wordprocessingml/2006/main" xmlns:w14="http://schemas.microsoft.com/office/word/2010/wordml" xmlns:wpg="http://schemas.microsoft.com/office/word/2010/wordprocessingGroup" xmlns:wpi="http://schemas.microsoft.com/office/word/2010/wordprocessingInk" xmlns:wne="http://schemas.microsoft.com/office/word/2006/wordml" xmlns:wps="http://schemas.microsoft.com/office/word/2010/wordprocessingShape" mc:Ignorable="w14 wp14">
+  <w:p>
+    <w:pPr>
+      <w:pStyle w:val="Footer"/>
+      <w:jc w:val="center"/>
+    </w:pPr>
+    <w:r>
+      <w:t xml:space="preserve">Lecture </w:t>
+    </w:r>
+    <w:r>
+      <w:rPr>
+        <w:b/>
+      </w:rPr>
+      <w:fldChar w:fldCharType="begin"/>
+    </w:r>
+    <w:r>
+      <w:rPr>
+        <w:b/>
+      </w:rPr>
+      <w:instrText xml:space="preserve"> SECTION   \* MERGEFORMAT </w:instrText>
+    </w:r>
+    <w:r>
+      <w:rPr>
+        <w:b/>
+      </w:rPr>
+      <w:fldChar w:fldCharType="separate"/>
+    </w:r>
+    <w:r>
+      <w:rPr>
+        <w:b/>
+      </w:rPr>
+      <w:t>3</w:t>
+    </w:r>
+    <w:r>
+      <w:rPr>
+        <w:b/>
+      </w:rPr>
+      <w:fldChar w:fldCharType="end"/>
+    </w:r>
+    <w:r>
+      <w:t xml:space="preserve"> | Page </w:t>
+    </w:r>
+    <w:r>
+      <w:rPr>
+        <w:b/>
+      </w:rPr>
+      <w:fldChar w:fldCharType="begin"/>
+    </w:r>
+    <w:r>
+      <w:rPr>
+        <w:b/>
+      </w:rPr>
+      <w:instrText xml:space="preserve"> PAGE  \* Arabic  \* MERGEFORMAT </w:instrText>
+    </w:r>
+    <w:r>
+      <w:rPr>
+        <w:b/>
+      </w:rPr>
+      <w:fldChar w:fldCharType="separate"/>
+    </w:r>
+    <w:r>
+      <w:rPr>
+        <w:b/>
+        <w:noProof/>
+      </w:rPr>
+      <w:t>1</w:t>
+    </w:r>
+    <w:r>
+      <w:rPr>
+        <w:b/>
+      </w:rPr>
+      <w:fldChar w:fldCharType="end"/>
+    </w:r>
+    <w:r>
+      <w:t xml:space="preserve"> of </w:t>
+    </w:r>
+    <w:r>
+      <w:rPr>
+        <w:b/>
+      </w:rPr>
+      <w:fldChar w:fldCharType="begin"/>
+    </w:r>
+    <w:r>
+      <w:rPr>
+        <w:b/>
+      </w:rPr>
+      <w:instrText xml:space="preserve"> SECTIONPAGES   \* MERGEFORMAT </w:instrText>
+    </w:r>
+    <w:r>
+      <w:rPr>
+        <w:b/>
+      </w:rPr>
+      <w:fldChar w:fldCharType="separate"/>
+    </w:r>
+    <w:r>
+      <w:rPr>
+        <w:b/>
+        <w:noProof/>
+      </w:rPr>
+      <w:t>1</w:t>
+    </w:r>
+    <w:r>
+      <w:rPr>
+        <w:b/>
+      </w:rPr>
+      <w:fldChar w:fldCharType="end"/>
+    </w:r>
+  </w:p>
+</w:ftr>
+</file>
+
+<file path=word/footer4.xml><?xml version="1.0" encoding="utf-8"?>
+<w:ftr xmlns:wpc="http://schemas.microsoft.com/office/word/2010/wordprocessingCanvas" xmlns:mc="http://schemas.openxmlformats.org/markup-compatibility/2006" xmlns:o="urn:schemas-microsoft-com:office:office" xmlns:r="http://schemas.openxmlformats.org/officeDocument/2006/relationships" xmlns:m="http://schemas.openxmlformats.org/officeDocument/2006/math" xmlns:v="urn:schemas-microsoft-com:vml" xmlns:wp14="http://schemas.microsoft.com/office/word/2010/wordprocessingDrawing" xmlns:wp="http://schemas.openxmlformats.org/drawingml/2006/wordprocessingDrawing" xmlns:w10="urn:schemas-microsoft-com:office:word" xmlns:w="http://schemas.openxmlformats.org/wordprocessingml/2006/main" xmlns:w14="http://schemas.microsoft.com/office/word/2010/wordml" xmlns:wpg="http://schemas.microsoft.com/office/word/2010/wordprocessingGroup" xmlns:wpi="http://schemas.microsoft.com/office/word/2010/wordprocessingInk" xmlns:wne="http://schemas.microsoft.com/office/word/2006/wordml" xmlns:wps="http://schemas.microsoft.com/office/word/2010/wordprocessingShape" mc:Ignorable="w14 wp14">
+  <w:p>
+    <w:pPr>
+      <w:pStyle w:val="Footer"/>
+      <w:jc w:val="center"/>
+    </w:pPr>
+    <w:r>
+      <w:t xml:space="preserve">Lecture </w:t>
+    </w:r>
+    <w:r>
+      <w:rPr>
+        <w:b/>
+      </w:rPr>
+      <w:fldChar w:fldCharType="begin"/>
+    </w:r>
+    <w:r>
+      <w:rPr>
+        <w:b/>
+      </w:rPr>
+      <w:instrText xml:space="preserve"> SECTION   \* MERGEFORMAT </w:instrText>
+    </w:r>
+    <w:r>
+      <w:rPr>
+        <w:b/>
+      </w:rPr>
+      <w:fldChar w:fldCharType="separate"/>
+    </w:r>
+    <w:r>
+      <w:rPr>
+        <w:b/>
+      </w:rPr>
+      <w:t>4</w:t>
+    </w:r>
+    <w:r>
+      <w:rPr>
+        <w:b/>
+      </w:rPr>
+      <w:fldChar w:fldCharType="end"/>
+    </w:r>
+    <w:r>
+      <w:t xml:space="preserve"> | Page </w:t>
+    </w:r>
+    <w:r>
+      <w:rPr>
+        <w:b/>
+      </w:rPr>
+      <w:fldChar w:fldCharType="begin"/>
+    </w:r>
+    <w:r>
+      <w:rPr>
+        <w:b/>
+      </w:rPr>
+      <w:instrText xml:space="preserve"> PAGE  \* Arabic  \* MERGEFORMAT </w:instrText>
+    </w:r>
+    <w:r>
+      <w:rPr>
+        <w:b/>
+      </w:rPr>
+      <w:fldChar w:fldCharType="separate"/>
+    </w:r>
+    <w:r>
+      <w:rPr>
+        <w:b/>
+        <w:noProof/>
+      </w:rPr>
+      <w:t>1</w:t>
+    </w:r>
+    <w:r>
+      <w:rPr>
+        <w:b/>
+      </w:rPr>
+      <w:fldChar w:fldCharType="end"/>
+    </w:r>
+    <w:r>
+      <w:t xml:space="preserve"> of </w:t>
+    </w:r>
+    <w:r>
+      <w:rPr>
+        <w:b/>
+      </w:rPr>
+      <w:fldChar w:fldCharType="begin"/>
+    </w:r>
+    <w:r>
+      <w:rPr>
+        <w:b/>
+      </w:rPr>
+      <w:instrText xml:space="preserve"> SECTIONPAGES   \* MERGEFORMAT </w:instrText>
+    </w:r>
+    <w:r>
+      <w:rPr>
+        <w:b/>
+      </w:rPr>
+      <w:fldChar w:fldCharType="separate"/>
+    </w:r>
+    <w:r>
+      <w:rPr>
+        <w:b/>
+        <w:noProof/>
+      </w:rPr>
+      <w:t>1</w:t>
+    </w:r>
+    <w:r>
+      <w:rPr>
+        <w:b/>
+      </w:rPr>
+      <w:fldChar w:fldCharType="end"/>
+    </w:r>
+  </w:p>
+</w:ftr>
+</file>
+
+<file path=word/footer5.xml><?xml version="1.0" encoding="utf-8"?>
+<w:ftr xmlns:wpc="http://schemas.microsoft.com/office/word/2010/wordprocessingCanvas" xmlns:mc="http://schemas.openxmlformats.org/markup-compatibility/2006" xmlns:o="urn:schemas-microsoft-com:office:office" xmlns:r="http://schemas.openxmlformats.org/officeDocument/2006/relationships" xmlns:m="http://schemas.openxmlformats.org/officeDocument/2006/math" xmlns:v="urn:schemas-microsoft-com:vml" xmlns:wp14="http://schemas.microsoft.com/office/word/2010/wordprocessingDrawing" xmlns:wp="http://schemas.openxmlformats.org/drawingml/2006/wordprocessingDrawing" xmlns:w10="urn:schemas-microsoft-com:office:word" xmlns:w="http://schemas.openxmlformats.org/wordprocessingml/2006/main" xmlns:w14="http://schemas.microsoft.com/office/word/2010/wordml" xmlns:wpg="http://schemas.microsoft.com/office/word/2010/wordprocessingGroup" xmlns:wpi="http://schemas.microsoft.com/office/word/2010/wordprocessingInk" xmlns:wne="http://schemas.microsoft.com/office/word/2006/wordml" xmlns:wps="http://schemas.microsoft.com/office/word/2010/wordprocessingShape" mc:Ignorable="w14 wp14">
+  <w:p>
+    <w:pPr>
+      <w:pStyle w:val="Footer"/>
+      <w:jc w:val="center"/>
+    </w:pPr>
+    <w:r>
+      <w:t xml:space="preserve">Lecture </w:t>
+    </w:r>
+    <w:r>
+      <w:rPr>
+        <w:b/>
+      </w:rPr>
+      <w:fldChar w:fldCharType="begin"/>
+    </w:r>
+    <w:r>
+      <w:rPr>
+        <w:b/>
+      </w:rPr>
+      <w:instrText xml:space="preserve"> SECTION   \* MERGEFORMAT </w:instrText>
+    </w:r>
+    <w:r>
+      <w:rPr>
+        <w:b/>
+      </w:rPr>
+      <w:fldChar w:fldCharType="separate"/>
+    </w:r>
+    <w:r>
+      <w:rPr>
+        <w:b/>
+      </w:rPr>
+      <w:t>5</w:t>
+    </w:r>
+    <w:r>
+      <w:rPr>
+        <w:b/>
+      </w:rPr>
+      <w:fldChar w:fldCharType="end"/>
+    </w:r>
+    <w:r>
+      <w:t xml:space="preserve"> | Page </w:t>
+    </w:r>
+    <w:r>
+      <w:rPr>
+        <w:b/>
+      </w:rPr>
+      <w:fldChar w:fldCharType="begin"/>
+    </w:r>
+    <w:r>
+      <w:rPr>
+        <w:b/>
+      </w:rPr>
+      <w:instrText xml:space="preserve"> PAGE  \* Arabic  \* MERGEFORMAT </w:instrText>
+    </w:r>
+    <w:r>
+      <w:rPr>
+        <w:b/>
+      </w:rPr>
+      <w:fldChar w:fldCharType="separate"/>
+    </w:r>
+    <w:r>
+      <w:rPr>
+        <w:b/>
+        <w:noProof/>
+      </w:rPr>
+      <w:t>1</w:t>
+    </w:r>
+    <w:r>
+      <w:rPr>
+        <w:b/>
+      </w:rPr>
+      <w:fldChar w:fldCharType="end"/>
+    </w:r>
+    <w:r>
+      <w:t xml:space="preserve"> of </w:t>
+    </w:r>
+    <w:r>
+      <w:rPr>
+        <w:b/>
+      </w:rPr>
+      <w:fldChar w:fldCharType="begin"/>
+    </w:r>
+    <w:r>
+      <w:rPr>
+        <w:b/>
+      </w:rPr>
+      <w:instrText xml:space="preserve"> SECTIONPAGES   \* MERGEFORMAT </w:instrText>
+    </w:r>
+    <w:r>
+      <w:rPr>
+        <w:b/>
+      </w:rPr>
+      <w:fldChar w:fldCharType="separate"/>
+    </w:r>
+    <w:r>
+      <w:rPr>
+        <w:b/>
+        <w:noProof/>
+      </w:rPr>
+      <w:t>1</w:t>
+    </w:r>
+    <w:r>
+      <w:rPr>
+        <w:b/>
+      </w:rPr>
+      <w:fldChar w:fldCharType="end"/>
+    </w:r>
+  </w:p>
+</w:ftr>
+</file>
+
+<file path=word/footer6.xml><?xml version="1.0" encoding="utf-8"?>
+<w:ftr xmlns:wpc="http://schemas.microsoft.com/office/word/2010/wordprocessingCanvas" xmlns:mc="http://schemas.openxmlformats.org/markup-compatibility/2006" xmlns:o="urn:schemas-microsoft-com:office:office" xmlns:r="http://schemas.openxmlformats.org/officeDocument/2006/relationships" xmlns:m="http://schemas.openxmlformats.org/officeDocument/2006/math" xmlns:v="urn:schemas-microsoft-com:vml" xmlns:wp14="http://schemas.microsoft.com/office/word/2010/wordprocessingDrawing" xmlns:wp="http://schemas.openxmlformats.org/drawingml/2006/wordprocessingDrawing" xmlns:w10="urn:schemas-microsoft-com:office:word" xmlns:w="http://schemas.openxmlformats.org/wordprocessingml/2006/main" xmlns:w14="http://schemas.microsoft.com/office/word/2010/wordml" xmlns:wpg="http://schemas.microsoft.com/office/word/2010/wordprocessingGroup" xmlns:wpi="http://schemas.microsoft.com/office/word/2010/wordprocessingInk" xmlns:wne="http://schemas.microsoft.com/office/word/2006/wordml" xmlns:wps="http://schemas.microsoft.com/office/word/2010/wordprocessingShape" mc:Ignorable="w14 wp14">
+  <w:p>
+    <w:pPr>
+      <w:pStyle w:val="Footer"/>
+      <w:jc w:val="center"/>
+    </w:pPr>
+    <w:r>
+      <w:t xml:space="preserve">Lecture </w:t>
+    </w:r>
+    <w:r>
+      <w:rPr>
+        <w:b/>
+      </w:rPr>
+      <w:fldChar w:fldCharType="begin"/>
+    </w:r>
+    <w:r>
+      <w:rPr>
+        <w:b/>
+      </w:rPr>
+      <w:instrText xml:space="preserve"> SECTION   \* MERGEFORMAT </w:instrText>
+    </w:r>
+    <w:r>
+      <w:rPr>
+        <w:b/>
+      </w:rPr>
+      <w:fldChar w:fldCharType="separate"/>
+    </w:r>
+    <w:r>
+      <w:rPr>
+        <w:b/>
+      </w:rPr>
+      <w:t>6</w:t>
+    </w:r>
+    <w:r>
+      <w:rPr>
+        <w:b/>
+      </w:rPr>
+      <w:fldChar w:fldCharType="end"/>
+    </w:r>
+    <w:r>
+      <w:t xml:space="preserve"> | Page </w:t>
+    </w:r>
+    <w:r>
+      <w:rPr>
+        <w:b/>
+      </w:rPr>
+      <w:fldChar w:fldCharType="begin"/>
+    </w:r>
+    <w:r>
+      <w:rPr>
+        <w:b/>
+      </w:rPr>
+      <w:instrText xml:space="preserve"> PAGE  \* Arabic  \* MERGEFORMAT </w:instrText>
+    </w:r>
+    <w:r>
+      <w:rPr>
+        <w:b/>
+      </w:rPr>
+      <w:fldChar w:fldCharType="separate"/>
+    </w:r>
+    <w:r>
+      <w:rPr>
+        <w:b/>
+        <w:noProof/>
+      </w:rPr>
+      <w:t>1</w:t>
+    </w:r>
+    <w:r>
+      <w:rPr>
+        <w:b/>
+      </w:rPr>
+      <w:fldChar w:fldCharType="end"/>
+    </w:r>
+    <w:r>
+      <w:t xml:space="preserve"> of </w:t>
+    </w:r>
+    <w:r>
+      <w:rPr>
+        <w:b/>
+      </w:rPr>
+      <w:fldChar w:fldCharType="begin"/>
+    </w:r>
+    <w:r>
+      <w:rPr>
+        <w:b/>
+      </w:rPr>
+      <w:instrText xml:space="preserve"> SECTIONPAGES   \* MERGEFORMAT </w:instrText>
+    </w:r>
+    <w:r>
+      <w:rPr>
+        <w:b/>
+      </w:rPr>
+      <w:fldChar w:fldCharType="separate"/>
+    </w:r>
+    <w:r>
+      <w:rPr>
+        <w:b/>
+        <w:noProof/>
+      </w:rPr>
+      <w:t>1</w:t>
+    </w:r>
+    <w:r>
+      <w:rPr>
+        <w:b/>
+      </w:rPr>
+      <w:fldChar w:fldCharType="end"/>
+    </w:r>
+  </w:p>
+</w:ftr>
+</file>
+
+<file path=word/footer7.xml><?xml version="1.0" encoding="utf-8"?>
+<w:ftr xmlns:wpc="http://schemas.microsoft.com/office/word/2010/wordprocessingCanvas" xmlns:mc="http://schemas.openxmlformats.org/markup-compatibility/2006" xmlns:o="urn:schemas-microsoft-com:office:office" xmlns:r="http://schemas.openxmlformats.org/officeDocument/2006/relationships" xmlns:m="http://schemas.openxmlformats.org/officeDocument/2006/math" xmlns:v="urn:schemas-microsoft-com:vml" xmlns:wp14="http://schemas.microsoft.com/office/word/2010/wordprocessingDrawing" xmlns:wp="http://schemas.openxmlformats.org/drawingml/2006/wordprocessingDrawing" xmlns:w10="urn:schemas-microsoft-com:office:word" xmlns:w="http://schemas.openxmlformats.org/wordprocessingml/2006/main" xmlns:w14="http://schemas.microsoft.com/office/word/2010/wordml" xmlns:wpg="http://schemas.microsoft.com/office/word/2010/wordprocessingGroup" xmlns:wpi="http://schemas.microsoft.com/office/word/2010/wordprocessingInk" xmlns:wne="http://schemas.microsoft.com/office/word/2006/wordml" xmlns:wps="http://schemas.microsoft.com/office/word/2010/wordprocessingShape" mc:Ignorable="w14 wp14">
+  <w:p>
+    <w:pPr>
+      <w:pStyle w:val="Footer"/>
+      <w:jc w:val="center"/>
+    </w:pPr>
+    <w:r>
+      <w:t xml:space="preserve">Lecture </w:t>
+    </w:r>
+    <w:r>
+      <w:rPr>
+        <w:b/>
+      </w:rPr>
+      <w:fldChar w:fldCharType="begin"/>
+    </w:r>
+    <w:r>
+      <w:rPr>
+        <w:b/>
+      </w:rPr>
+      <w:instrText xml:space="preserve"> SECTION   \* MERGEFORMAT </w:instrText>
+    </w:r>
+    <w:r>
+      <w:rPr>
+        <w:b/>
+      </w:rPr>
+      <w:fldChar w:fldCharType="separate"/>
+    </w:r>
+    <w:r>
+      <w:rPr>
+        <w:b/>
+      </w:rPr>
+      <w:t>7</w:t>
+    </w:r>
+    <w:r>
+      <w:rPr>
+        <w:b/>
+      </w:rPr>
+      <w:fldChar w:fldCharType="end"/>
+    </w:r>
+    <w:r>
+      <w:t xml:space="preserve"> | Page </w:t>
+    </w:r>
+    <w:r>
+      <w:rPr>
+        <w:b/>
+      </w:rPr>
+      <w:fldChar w:fldCharType="begin"/>
+    </w:r>
+    <w:r>
+      <w:rPr>
+        <w:b/>
+      </w:rPr>
+      <w:instrText xml:space="preserve"> PAGE  \* Arabic  \* MERGEFORMAT </w:instrText>
+    </w:r>
+    <w:r>
+      <w:rPr>
+        <w:b/>
+      </w:rPr>
+      <w:fldChar w:fldCharType="separate"/>
+    </w:r>
+    <w:r>
+      <w:rPr>
+        <w:b/>
+        <w:noProof/>
+      </w:rPr>
+      <w:t>1</w:t>
+    </w:r>
+    <w:r>
+      <w:rPr>
+        <w:b/>
+      </w:rPr>
+      <w:fldChar w:fldCharType="end"/>
+    </w:r>
+    <w:r>
+      <w:t xml:space="preserve"> of </w:t>
+    </w:r>
+    <w:r>
+      <w:rPr>
+        <w:b/>
+      </w:rPr>
+      <w:fldChar w:fldCharType="begin"/>
+    </w:r>
+    <w:r>
+      <w:rPr>
+        <w:b/>
+      </w:rPr>
+      <w:instrText xml:space="preserve"> SECTIONPAGES   \* MERGEFORMAT </w:instrText>
+    </w:r>
+    <w:r>
+      <w:rPr>
+        <w:b/>
+      </w:rPr>
+      <w:fldChar w:fldCharType="separate"/>
+    </w:r>
+    <w:r>
+      <w:rPr>
+        <w:b/>
+        <w:noProof/>
+      </w:rPr>
+      <w:t>1</w:t>
+    </w:r>
+    <w:r>
+      <w:rPr>
+        <w:b/>
+      </w:rPr>
+      <w:fldChar w:fldCharType="end"/>
+    </w:r>
+  </w:p>
+</w:ftr>
+</file>
+
+<file path=word/footer8.xml><?xml version="1.0" encoding="utf-8"?>
+<w:ftr xmlns:wpc="http://schemas.microsoft.com/office/word/2010/wordprocessingCanvas" xmlns:mc="http://schemas.openxmlformats.org/markup-compatibility/2006" xmlns:o="urn:schemas-microsoft-com:office:office" xmlns:r="http://schemas.openxmlformats.org/officeDocument/2006/relationships" xmlns:m="http://schemas.openxmlformats.org/officeDocument/2006/math" xmlns:v="urn:schemas-microsoft-com:vml" xmlns:wp14="http://schemas.microsoft.com/office/word/2010/wordprocessingDrawing" xmlns:wp="http://schemas.openxmlformats.org/drawingml/2006/wordprocessingDrawing" xmlns:w10="urn:schemas-microsoft-com:office:word" xmlns:w="http://schemas.openxmlformats.org/wordprocessingml/2006/main" xmlns:w14="http://schemas.microsoft.com/office/word/2010/wordml" xmlns:wpg="http://schemas.microsoft.com/office/word/2010/wordprocessingGroup" xmlns:wpi="http://schemas.microsoft.com/office/word/2010/wordprocessingInk" xmlns:wne="http://schemas.microsoft.com/office/word/2006/wordml" xmlns:wps="http://schemas.microsoft.com/office/word/2010/wordprocessingShape" mc:Ignorable="w14 wp14">
+  <w:p>
+    <w:pPr>
+      <w:pStyle w:val="Footer"/>
+      <w:jc w:val="center"/>
+    </w:pPr>
+    <w:r>
+      <w:t xml:space="preserve">Lecture </w:t>
+    </w:r>
+    <w:r>
+      <w:rPr>
+        <w:b/>
+      </w:rPr>
+      <w:fldChar w:fldCharType="begin"/>
+    </w:r>
+    <w:r>
+      <w:rPr>
+        <w:b/>
+      </w:rPr>
+      <w:instrText xml:space="preserve"> SECTION   \* MERGEFORMAT </w:instrText>
+    </w:r>
+    <w:r>
+      <w:rPr>
+        <w:b/>
+      </w:rPr>
+      <w:fldChar w:fldCharType="separate"/>
+    </w:r>
+    <w:r>
+      <w:rPr>
+        <w:b/>
+      </w:rPr>
+      <w:t>8</w:t>
+    </w:r>
+    <w:r>
+      <w:rPr>
+        <w:b/>
+      </w:rPr>
+      <w:fldChar w:fldCharType="end"/>
+    </w:r>
+    <w:r>
+      <w:t xml:space="preserve"> | Page </w:t>
+    </w:r>
+    <w:r>
+      <w:rPr>
+        <w:b/>
+      </w:rPr>
+      <w:fldChar w:fldCharType="begin"/>
+    </w:r>
+    <w:r>
+      <w:rPr>
+        <w:b/>
+      </w:rPr>
+      <w:instrText xml:space="preserve"> PAGE  \* Arabic  \* MERGEFORMAT </w:instrText>
+    </w:r>
+    <w:r>
+      <w:rPr>
+        <w:b/>
+      </w:rPr>
+      <w:fldChar w:fldCharType="separate"/>
+    </w:r>
+    <w:r>
+      <w:rPr>
+        <w:b/>
+        <w:noProof/>
+      </w:rPr>
+      <w:t>1</w:t>
+    </w:r>
+    <w:r>
+      <w:rPr>
+        <w:b/>
+      </w:rPr>
+      <w:fldChar w:fldCharType="end"/>
+    </w:r>
+    <w:r>
+      <w:t xml:space="preserve"> of </w:t>
+    </w:r>
+    <w:r>
+      <w:rPr>
+        <w:b/>
+      </w:rPr>
+      <w:fldChar w:fldCharType="begin"/>
+    </w:r>
+    <w:r>
+      <w:rPr>
+        <w:b/>
+      </w:rPr>
+      <w:instrText xml:space="preserve"> SECTIONPAGES   \* MERGEFORMAT </w:instrText>
+    </w:r>
+    <w:r>
+      <w:rPr>
+        <w:b/>
+      </w:rPr>
+      <w:fldChar w:fldCharType="separate"/>
+    </w:r>
+    <w:r>
+      <w:rPr>
+        <w:b/>
+        <w:noProof/>
+      </w:rPr>
+      <w:t>1</w:t>
+    </w:r>
+    <w:r>
+      <w:rPr>
+        <w:b/>
+      </w:rPr>
+      <w:fldChar w:fldCharType="end"/>
+    </w:r>
+  </w:p>
+</w:ftr>
+</file>
+
+<file path=word/footer9.xml><?xml version="1.0" encoding="utf-8"?>
+<w:ftr xmlns:wpc="http://schemas.microsoft.com/office/word/2010/wordprocessingCanvas" xmlns:mc="http://schemas.openxmlformats.org/markup-compatibility/2006" xmlns:o="urn:schemas-microsoft-com:office:office" xmlns:r="http://schemas.openxmlformats.org/officeDocument/2006/relationships" xmlns:m="http://schemas.openxmlformats.org/officeDocument/2006/math" xmlns:v="urn:schemas-microsoft-com:vml" xmlns:wp14="http://schemas.microsoft.com/office/word/2010/wordprocessingDrawing" xmlns:wp="http://schemas.openxmlformats.org/drawingml/2006/wordprocessingDrawing" xmlns:w10="urn:schemas-microsoft-com:office:word" xmlns:w="http://schemas.openxmlformats.org/wordprocessingml/2006/main" xmlns:w14="http://schemas.microsoft.com/office/word/2010/wordml" xmlns:wpg="http://schemas.microsoft.com/office/word/2010/wordprocessingGroup" xmlns:wpi="http://schemas.microsoft.com/office/word/2010/wordprocessingInk" xmlns:wne="http://schemas.microsoft.com/office/word/2006/wordml" xmlns:wps="http://schemas.microsoft.com/office/word/2010/wordprocessingShape" mc:Ignorable="w14 wp14">
+  <w:p>
+    <w:pPr>
+      <w:pStyle w:val="Footer"/>
+      <w:jc w:val="center"/>
+    </w:pPr>
+    <w:r>
+      <w:t xml:space="preserve">Lecture </w:t>
+    </w:r>
+    <w:r>
+      <w:rPr>
+        <w:b/>
+      </w:rPr>
+      <w:fldChar w:fldCharType="begin"/>
+    </w:r>
+    <w:r>
+      <w:rPr>
+        <w:b/>
+      </w:rPr>
+      <w:instrText xml:space="preserve"> SECTION   \* MERGEFORMAT </w:instrText>
+    </w:r>
+    <w:r>
+      <w:rPr>
+        <w:b/>
+      </w:rPr>
+      <w:fldChar w:fldCharType="separate"/>
+    </w:r>
+    <w:r>
+      <w:rPr>
+        <w:b/>
+      </w:rPr>
+      <w:t>9</w:t>
     </w:r>
     <w:r>
       <w:rPr>
@@ -3055,6 +4381,37 @@
 </w:hdr>
 </file>
 
+<file path=word/header13.xml><?xml version="1.0" encoding="utf-8"?>
+<w:hdr xmlns:wpc="http://schemas.microsoft.com/office/word/2010/wordprocessingCanvas" xmlns:mc="http://schemas.openxmlformats.org/markup-compatibility/2006" xmlns:o="urn:schemas-microsoft-com:office:office" xmlns:r="http://schemas.openxmlformats.org/officeDocument/2006/relationships" xmlns:m="http://schemas.openxmlformats.org/officeDocument/2006/math" xmlns:v="urn:schemas-microsoft-com:vml" xmlns:wp14="http://schemas.microsoft.com/office/word/2010/wordprocessingDrawing" xmlns:wp="http://schemas.openxmlformats.org/drawingml/2006/wordprocessingDrawing" xmlns:w10="urn:schemas-microsoft-com:office:word" xmlns:w="http://schemas.openxmlformats.org/wordprocessingml/2006/main" xmlns:w14="http://schemas.microsoft.com/office/word/2010/wordml" xmlns:wpg="http://schemas.microsoft.com/office/word/2010/wordprocessingGroup" xmlns:wpi="http://schemas.microsoft.com/office/word/2010/wordprocessingInk" xmlns:wne="http://schemas.microsoft.com/office/word/2006/wordml" xmlns:wps="http://schemas.microsoft.com/office/word/2010/wordprocessingShape" mc:Ignorable="w14 wp14">
+  <w:p>
+    <w:pPr>
+      <w:pStyle w:val="Header"/>
+    </w:pPr>
+    <w:r>
+      <w:t xml:space="preserve">SOC 5650 Intro to </w:t>
+    </w:r>
+    <w:proofErr w:type="spellStart"/>
+    <w:r>
+      <w:t>GISc</w:t>
+    </w:r>
+    <w:proofErr w:type="spellEnd"/>
+  </w:p>
+  <w:p>
+    <w:pPr>
+      <w:pStyle w:val="Header"/>
+    </w:pPr>
+    <w:r>
+      <w:t>Lecture-13, Monday, April 23, 2018</w:t>
+    </w:r>
+  </w:p>
+  <w:p>
+    <w:pPr>
+      <w:pStyle w:val="Header"/>
+    </w:pPr>
+  </w:p>
+</w:hdr>
+</file>
+
 <file path=word/header2.xml><?xml version="1.0" encoding="utf-8"?>
 <w:hdr xmlns:wpc="http://schemas.microsoft.com/office/word/2010/wordprocessingCanvas" xmlns:mc="http://schemas.openxmlformats.org/markup-compatibility/2006" xmlns:o="urn:schemas-microsoft-com:office:office" xmlns:r="http://schemas.openxmlformats.org/officeDocument/2006/relationships" xmlns:m="http://schemas.openxmlformats.org/officeDocument/2006/math" xmlns:v="urn:schemas-microsoft-com:vml" xmlns:wp14="http://schemas.microsoft.com/office/word/2010/wordprocessingDrawing" xmlns:wp="http://schemas.openxmlformats.org/drawingml/2006/wordprocessingDrawing" xmlns:w10="urn:schemas-microsoft-com:office:word" xmlns:w="http://schemas.openxmlformats.org/wordprocessingml/2006/main" xmlns:w14="http://schemas.microsoft.com/office/word/2010/wordml" xmlns:wpg="http://schemas.microsoft.com/office/word/2010/wordprocessingGroup" xmlns:wpi="http://schemas.microsoft.com/office/word/2010/wordprocessingInk" xmlns:wne="http://schemas.microsoft.com/office/word/2006/wordml" xmlns:wps="http://schemas.microsoft.com/office/word/2010/wordprocessingShape" mc:Ignorable="w14 wp14">
   <w:p>
@@ -3306,6 +4663,119 @@
 <file path=word/numbering.xml><?xml version="1.0" encoding="utf-8"?>
 <w:numbering xmlns:wpc="http://schemas.microsoft.com/office/word/2010/wordprocessingCanvas" xmlns:mc="http://schemas.openxmlformats.org/markup-compatibility/2006" xmlns:o="urn:schemas-microsoft-com:office:office" xmlns:r="http://schemas.openxmlformats.org/officeDocument/2006/relationships" xmlns:m="http://schemas.openxmlformats.org/officeDocument/2006/math" xmlns:v="urn:schemas-microsoft-com:vml" xmlns:wp14="http://schemas.microsoft.com/office/word/2010/wordprocessingDrawing" xmlns:wp="http://schemas.openxmlformats.org/drawingml/2006/wordprocessingDrawing" xmlns:w10="urn:schemas-microsoft-com:office:word" xmlns:w="http://schemas.openxmlformats.org/wordprocessingml/2006/main" xmlns:w14="http://schemas.microsoft.com/office/word/2010/wordml" xmlns:wpg="http://schemas.microsoft.com/office/word/2010/wordprocessingGroup" xmlns:wpi="http://schemas.microsoft.com/office/word/2010/wordprocessingInk" xmlns:wne="http://schemas.microsoft.com/office/word/2006/wordml" xmlns:wps="http://schemas.microsoft.com/office/word/2010/wordprocessingShape" mc:Ignorable="w14 wp14">
   <w:abstractNum w:abstractNumId="0">
+    <w:nsid w:val="00696FDB"/>
+    <w:multiLevelType w:val="hybridMultilevel"/>
+    <w:tmpl w:val="DD80FCE0"/>
+    <w:lvl w:ilvl="0" w:tplc="04090001">
+      <w:start w:val="1"/>
+      <w:numFmt w:val="bullet"/>
+      <w:lvlText w:val=""/>
+      <w:lvlJc w:val="left"/>
+      <w:pPr>
+        <w:ind w:left="720" w:hanging="360"/>
+      </w:pPr>
+      <w:rPr>
+        <w:rFonts w:ascii="Symbol" w:hAnsi="Symbol" w:hint="default"/>
+      </w:rPr>
+    </w:lvl>
+    <w:lvl w:ilvl="1" w:tplc="04090003" w:tentative="1">
+      <w:start w:val="1"/>
+      <w:numFmt w:val="bullet"/>
+      <w:lvlText w:val="o"/>
+      <w:lvlJc w:val="left"/>
+      <w:pPr>
+        <w:ind w:left="1440" w:hanging="360"/>
+      </w:pPr>
+      <w:rPr>
+        <w:rFonts w:ascii="Courier New" w:hAnsi="Courier New" w:cs="Courier New" w:hint="default"/>
+      </w:rPr>
+    </w:lvl>
+    <w:lvl w:ilvl="2" w:tplc="04090005" w:tentative="1">
+      <w:start w:val="1"/>
+      <w:numFmt w:val="bullet"/>
+      <w:lvlText w:val=""/>
+      <w:lvlJc w:val="left"/>
+      <w:pPr>
+        <w:ind w:left="2160" w:hanging="360"/>
+      </w:pPr>
+      <w:rPr>
+        <w:rFonts w:ascii="Wingdings" w:hAnsi="Wingdings" w:hint="default"/>
+      </w:rPr>
+    </w:lvl>
+    <w:lvl w:ilvl="3" w:tplc="04090001" w:tentative="1">
+      <w:start w:val="1"/>
+      <w:numFmt w:val="bullet"/>
+      <w:lvlText w:val=""/>
+      <w:lvlJc w:val="left"/>
+      <w:pPr>
+        <w:ind w:left="2880" w:hanging="360"/>
+      </w:pPr>
+      <w:rPr>
+        <w:rFonts w:ascii="Symbol" w:hAnsi="Symbol" w:hint="default"/>
+      </w:rPr>
+    </w:lvl>
+    <w:lvl w:ilvl="4" w:tplc="04090003" w:tentative="1">
+      <w:start w:val="1"/>
+      <w:numFmt w:val="bullet"/>
+      <w:lvlText w:val="o"/>
+      <w:lvlJc w:val="left"/>
+      <w:pPr>
+        <w:ind w:left="3600" w:hanging="360"/>
+      </w:pPr>
+      <w:rPr>
+        <w:rFonts w:ascii="Courier New" w:hAnsi="Courier New" w:cs="Courier New" w:hint="default"/>
+      </w:rPr>
+    </w:lvl>
+    <w:lvl w:ilvl="5" w:tplc="04090005" w:tentative="1">
+      <w:start w:val="1"/>
+      <w:numFmt w:val="bullet"/>
+      <w:lvlText w:val=""/>
+      <w:lvlJc w:val="left"/>
+      <w:pPr>
+        <w:ind w:left="4320" w:hanging="360"/>
+      </w:pPr>
+      <w:rPr>
+        <w:rFonts w:ascii="Wingdings" w:hAnsi="Wingdings" w:hint="default"/>
+      </w:rPr>
+    </w:lvl>
+    <w:lvl w:ilvl="6" w:tplc="04090001" w:tentative="1">
+      <w:start w:val="1"/>
+      <w:numFmt w:val="bullet"/>
+      <w:lvlText w:val=""/>
+      <w:lvlJc w:val="left"/>
+      <w:pPr>
+        <w:ind w:left="5040" w:hanging="360"/>
+      </w:pPr>
+      <w:rPr>
+        <w:rFonts w:ascii="Symbol" w:hAnsi="Symbol" w:hint="default"/>
+      </w:rPr>
+    </w:lvl>
+    <w:lvl w:ilvl="7" w:tplc="04090003" w:tentative="1">
+      <w:start w:val="1"/>
+      <w:numFmt w:val="bullet"/>
+      <w:lvlText w:val="o"/>
+      <w:lvlJc w:val="left"/>
+      <w:pPr>
+        <w:ind w:left="5760" w:hanging="360"/>
+      </w:pPr>
+      <w:rPr>
+        <w:rFonts w:ascii="Courier New" w:hAnsi="Courier New" w:cs="Courier New" w:hint="default"/>
+      </w:rPr>
+    </w:lvl>
+    <w:lvl w:ilvl="8" w:tplc="04090005" w:tentative="1">
+      <w:start w:val="1"/>
+      <w:numFmt w:val="bullet"/>
+      <w:lvlText w:val=""/>
+      <w:lvlJc w:val="left"/>
+      <w:pPr>
+        <w:ind w:left="6480" w:hanging="360"/>
+      </w:pPr>
+      <w:rPr>
+        <w:rFonts w:ascii="Wingdings" w:hAnsi="Wingdings" w:hint="default"/>
+      </w:rPr>
+    </w:lvl>
+  </w:abstractNum>
+  <w:abstractNum w:abstractNumId="1">
     <w:nsid w:val="03F57106"/>
     <w:multiLevelType w:val="hybridMultilevel"/>
     <w:tmpl w:val="ABE86E30"/>
@@ -3418,7 +4888,7 @@
       </w:rPr>
     </w:lvl>
   </w:abstractNum>
-  <w:abstractNum w:abstractNumId="1">
+  <w:abstractNum w:abstractNumId="2">
     <w:nsid w:val="0AB618BE"/>
     <w:multiLevelType w:val="hybridMultilevel"/>
     <w:tmpl w:val="B90A33AC"/>
@@ -3504,7 +4974,7 @@
       </w:pPr>
     </w:lvl>
   </w:abstractNum>
-  <w:abstractNum w:abstractNumId="2">
+  <w:abstractNum w:abstractNumId="3">
     <w:nsid w:val="0F9B558C"/>
     <w:multiLevelType w:val="hybridMultilevel"/>
     <w:tmpl w:val="FEF47776"/>
@@ -3593,7 +5063,7 @@
       </w:pPr>
     </w:lvl>
   </w:abstractNum>
-  <w:abstractNum w:abstractNumId="3">
+  <w:abstractNum w:abstractNumId="4">
     <w:nsid w:val="121B3F8A"/>
     <w:multiLevelType w:val="hybridMultilevel"/>
     <w:tmpl w:val="8C6CAF3A"/>
@@ -3679,7 +5149,7 @@
       </w:pPr>
     </w:lvl>
   </w:abstractNum>
-  <w:abstractNum w:abstractNumId="4">
+  <w:abstractNum w:abstractNumId="5">
     <w:nsid w:val="14C87632"/>
     <w:multiLevelType w:val="hybridMultilevel"/>
     <w:tmpl w:val="507885E4"/>
@@ -3792,7 +5262,7 @@
       </w:rPr>
     </w:lvl>
   </w:abstractNum>
-  <w:abstractNum w:abstractNumId="5">
+  <w:abstractNum w:abstractNumId="6">
     <w:nsid w:val="18E4106C"/>
     <w:multiLevelType w:val="hybridMultilevel"/>
     <w:tmpl w:val="707A5BB8"/>
@@ -3905,7 +5375,7 @@
       </w:rPr>
     </w:lvl>
   </w:abstractNum>
-  <w:abstractNum w:abstractNumId="6">
+  <w:abstractNum w:abstractNumId="7">
     <w:nsid w:val="1BD02D6C"/>
     <w:multiLevelType w:val="hybridMultilevel"/>
     <w:tmpl w:val="86945392"/>
@@ -4018,7 +5488,7 @@
       </w:rPr>
     </w:lvl>
   </w:abstractNum>
-  <w:abstractNum w:abstractNumId="7">
+  <w:abstractNum w:abstractNumId="8">
     <w:nsid w:val="1CE5318E"/>
     <w:multiLevelType w:val="hybridMultilevel"/>
     <w:tmpl w:val="98EC17E2"/>
@@ -4104,7 +5574,7 @@
       </w:pPr>
     </w:lvl>
   </w:abstractNum>
-  <w:abstractNum w:abstractNumId="8">
+  <w:abstractNum w:abstractNumId="9">
     <w:nsid w:val="2ABC3C6D"/>
     <w:multiLevelType w:val="hybridMultilevel"/>
     <w:tmpl w:val="D332AFB4"/>
@@ -4217,7 +5687,7 @@
       </w:rPr>
     </w:lvl>
   </w:abstractNum>
-  <w:abstractNum w:abstractNumId="9">
+  <w:abstractNum w:abstractNumId="10">
     <w:nsid w:val="2FF34C07"/>
     <w:multiLevelType w:val="hybridMultilevel"/>
     <w:tmpl w:val="B63A6592"/>
@@ -4330,7 +5800,7 @@
       </w:rPr>
     </w:lvl>
   </w:abstractNum>
-  <w:abstractNum w:abstractNumId="10">
+  <w:abstractNum w:abstractNumId="11">
     <w:nsid w:val="30706C3C"/>
     <w:multiLevelType w:val="hybridMultilevel"/>
     <w:tmpl w:val="2DF0B032"/>
@@ -4443,7 +5913,7 @@
       </w:rPr>
     </w:lvl>
   </w:abstractNum>
-  <w:abstractNum w:abstractNumId="11">
+  <w:abstractNum w:abstractNumId="12">
     <w:nsid w:val="36D3748E"/>
     <w:multiLevelType w:val="hybridMultilevel"/>
     <w:tmpl w:val="899E1ABE"/>
@@ -4556,7 +6026,7 @@
       </w:rPr>
     </w:lvl>
   </w:abstractNum>
-  <w:abstractNum w:abstractNumId="12">
+  <w:abstractNum w:abstractNumId="13">
     <w:nsid w:val="3E6E45EE"/>
     <w:multiLevelType w:val="hybridMultilevel"/>
     <w:tmpl w:val="D70EBFD2"/>
@@ -4669,7 +6139,7 @@
       </w:rPr>
     </w:lvl>
   </w:abstractNum>
-  <w:abstractNum w:abstractNumId="13">
+  <w:abstractNum w:abstractNumId="14">
     <w:nsid w:val="47FC441B"/>
     <w:multiLevelType w:val="hybridMultilevel"/>
     <w:tmpl w:val="8BB051DE"/>
@@ -4755,7 +6225,7 @@
       </w:pPr>
     </w:lvl>
   </w:abstractNum>
-  <w:abstractNum w:abstractNumId="14">
+  <w:abstractNum w:abstractNumId="15">
     <w:nsid w:val="50772DA3"/>
     <w:multiLevelType w:val="hybridMultilevel"/>
     <w:tmpl w:val="298AE712"/>
@@ -4868,7 +6338,7 @@
       </w:rPr>
     </w:lvl>
   </w:abstractNum>
-  <w:abstractNum w:abstractNumId="15">
+  <w:abstractNum w:abstractNumId="16">
     <w:nsid w:val="540A4B0A"/>
     <w:multiLevelType w:val="hybridMultilevel"/>
     <w:tmpl w:val="06B80ECE"/>
@@ -4981,7 +6451,7 @@
       </w:rPr>
     </w:lvl>
   </w:abstractNum>
-  <w:abstractNum w:abstractNumId="16">
+  <w:abstractNum w:abstractNumId="17">
     <w:nsid w:val="5B0D4419"/>
     <w:multiLevelType w:val="hybridMultilevel"/>
     <w:tmpl w:val="8C6CAF3A"/>
@@ -5067,7 +6537,7 @@
       </w:pPr>
     </w:lvl>
   </w:abstractNum>
-  <w:abstractNum w:abstractNumId="17">
+  <w:abstractNum w:abstractNumId="18">
     <w:nsid w:val="623E3993"/>
     <w:multiLevelType w:val="hybridMultilevel"/>
     <w:tmpl w:val="0CF2FFBC"/>
@@ -5180,7 +6650,7 @@
       </w:rPr>
     </w:lvl>
   </w:abstractNum>
-  <w:abstractNum w:abstractNumId="18">
+  <w:abstractNum w:abstractNumId="19">
     <w:nsid w:val="68902631"/>
     <w:multiLevelType w:val="hybridMultilevel"/>
     <w:tmpl w:val="BF664184"/>
@@ -5293,7 +6763,7 @@
       </w:rPr>
     </w:lvl>
   </w:abstractNum>
-  <w:abstractNum w:abstractNumId="19">
+  <w:abstractNum w:abstractNumId="20">
     <w:nsid w:val="7A416CBA"/>
     <w:multiLevelType w:val="hybridMultilevel"/>
     <w:tmpl w:val="E29612C0"/>
@@ -5407,64 +6877,67 @@
     </w:lvl>
   </w:abstractNum>
   <w:num w:numId="1">
+    <w:abstractNumId w:val="4"/>
+  </w:num>
+  <w:num w:numId="2">
+    <w:abstractNumId w:val="10"/>
+  </w:num>
+  <w:num w:numId="3">
+    <w:abstractNumId w:val="14"/>
+  </w:num>
+  <w:num w:numId="4">
+    <w:abstractNumId w:val="17"/>
+  </w:num>
+  <w:num w:numId="5">
+    <w:abstractNumId w:val="13"/>
+  </w:num>
+  <w:num w:numId="6">
+    <w:abstractNumId w:val="2"/>
+  </w:num>
+  <w:num w:numId="7">
     <w:abstractNumId w:val="3"/>
   </w:num>
-  <w:num w:numId="2">
+  <w:num w:numId="8">
+    <w:abstractNumId w:val="15"/>
+  </w:num>
+  <w:num w:numId="9">
+    <w:abstractNumId w:val="8"/>
+  </w:num>
+  <w:num w:numId="10">
+    <w:abstractNumId w:val="6"/>
+  </w:num>
+  <w:num w:numId="11">
+    <w:abstractNumId w:val="16"/>
+  </w:num>
+  <w:num w:numId="12">
+    <w:abstractNumId w:val="20"/>
+  </w:num>
+  <w:num w:numId="13">
+    <w:abstractNumId w:val="7"/>
+  </w:num>
+  <w:num w:numId="14">
     <w:abstractNumId w:val="9"/>
   </w:num>
-  <w:num w:numId="3">
-    <w:abstractNumId w:val="13"/>
+  <w:num w:numId="15">
+    <w:abstractNumId w:val="19"/>
   </w:num>
-  <w:num w:numId="4">
-    <w:abstractNumId w:val="16"/>
+  <w:num w:numId="16">
+    <w:abstractNumId w:val="5"/>
   </w:num>
-  <w:num w:numId="5">
+  <w:num w:numId="17">
     <w:abstractNumId w:val="12"/>
   </w:num>
-  <w:num w:numId="6">
+  <w:num w:numId="18">
+    <w:abstractNumId w:val="18"/>
+  </w:num>
+  <w:num w:numId="19">
     <w:abstractNumId w:val="1"/>
   </w:num>
-  <w:num w:numId="7">
-    <w:abstractNumId w:val="2"/>
-  </w:num>
-  <w:num w:numId="8">
-    <w:abstractNumId w:val="14"/>
-  </w:num>
-  <w:num w:numId="9">
-    <w:abstractNumId w:val="7"/>
-  </w:num>
-  <w:num w:numId="10">
-    <w:abstractNumId w:val="5"/>
-  </w:num>
-  <w:num w:numId="11">
-    <w:abstractNumId w:val="15"/>
-  </w:num>
-  <w:num w:numId="12">
-    <w:abstractNumId w:val="19"/>
-  </w:num>
-  <w:num w:numId="13">
-    <w:abstractNumId w:val="6"/>
-  </w:num>
-  <w:num w:numId="14">
-    <w:abstractNumId w:val="8"/>
-  </w:num>
-  <w:num w:numId="15">
-    <w:abstractNumId w:val="18"/>
-  </w:num>
-  <w:num w:numId="16">
-    <w:abstractNumId w:val="4"/>
-  </w:num>
-  <w:num w:numId="17">
+  <w:num w:numId="20">
     <w:abstractNumId w:val="11"/>
   </w:num>
-  <w:num w:numId="18">
-    <w:abstractNumId w:val="17"/>
-  </w:num>
-  <w:num w:numId="19">
+  <w:num w:numId="21">
     <w:abstractNumId w:val="0"/>
-  </w:num>
-  <w:num w:numId="20">
-    <w:abstractNumId w:val="10"/>
   </w:num>
 </w:numbering>
 </file>

</xml_diff>